<commit_message>
all final reports up
</commit_message>
<xml_diff>
--- a/LIN373_Project_Report.docx
+++ b/LIN373_Project_Report.docx
@@ -86,6 +86,8 @@
           <w:rFonts w:ascii="Times New Roman" w:cs="Times New Roman" w:eastAsia="Times New Roman" w:hAnsi="Times New Roman"/>
           <w:i w:val="1"/>
           <w:color w:val="666666"/>
+          <w:sz w:val="16"/>
+          <w:szCs w:val="16"/>
         </w:rPr>
       </w:pPr>
       <w:r>
@@ -93,29 +95,11 @@
           <w:rFonts w:ascii="Times New Roman" w:cs="Times New Roman" w:eastAsia="Times New Roman" w:hAnsi="Times New Roman"/>
           <w:i w:val="1"/>
           <w:color w:val="666666"/>
+          <w:sz w:val="16"/>
+          <w:szCs w:val="16"/>
           <w:rtl w:val="0"/>
         </w:rPr>
         <w:t xml:space="preserve">By: Tan Huey Qing &amp; Sarang Rastogi</w:t>
-      </w:r>
-    </w:p>
-    <w:p>
-      <w:pPr>
-        <w:spacing w:line="240" w:lineRule="auto"/>
-        <w:jc w:val="center"/>
-        <w:rPr>
-          <w:rFonts w:ascii="Times New Roman" w:cs="Times New Roman" w:eastAsia="Times New Roman" w:hAnsi="Times New Roman"/>
-          <w:sz w:val="20"/>
-          <w:szCs w:val="20"/>
-        </w:rPr>
-      </w:pPr>
-      <w:r>
-        <w:rPr>
-          <w:rFonts w:ascii="Times New Roman" w:cs="Times New Roman" w:eastAsia="Times New Roman" w:hAnsi="Times New Roman"/>
-          <w:sz w:val="20"/>
-          <w:szCs w:val="20"/>
-          <w:rtl w:val="0"/>
-        </w:rPr>
-        <w:t xml:space="preserve">15 May, 2020</w:t>
       </w:r>
     </w:p>
     <w:p>
@@ -128,6 +112,15 @@
           <w:szCs w:val="16"/>
         </w:rPr>
       </w:pPr>
+      <w:r>
+        <w:rPr>
+          <w:rFonts w:ascii="Times New Roman" w:cs="Times New Roman" w:eastAsia="Times New Roman" w:hAnsi="Times New Roman"/>
+          <w:sz w:val="16"/>
+          <w:szCs w:val="16"/>
+          <w:rtl w:val="0"/>
+        </w:rPr>
+        <w:t xml:space="preserve">15 May, 2020</w:t>
+      </w:r>
       <w:r>
         <w:rPr>
           <w:rtl w:val="0"/>
@@ -346,7 +339,7 @@
           <w:szCs w:val="20"/>
           <w:rtl w:val="0"/>
         </w:rPr>
-        <w:t xml:space="preserve">correctly classify the sentiment of movie reviews and to analyze the performance of different classifiers on this type of data. Our hypothesis is that a neural net(NN) or a support vector machine (SVM) with an embedding layer would perform the best out of our other models, naive bayes and  logistic regression with cross validation.  We perform sentiment analysis on a dataset containing 50,000 reviews from IMDB, half of which are classified as positive, and the other half being negative. The motivation behind this project is that we want to gain a deeper understanding of how different models perform, so that we can work towards our end goal to predict how trends in the stock market change with relation to the general sentiment of companies, which is a much more complicated topic. We attempted to do that previously, but realized we did not have enough knowledge on sentiment analysis at that point of time.</w:t>
+        <w:t xml:space="preserve">correctly classify the sentiment of movie reviews and to analyze the performance of different classifiers on this type of data. Our hypothesis is that a neural net(NN) or a support vector machine (SVM) with an embedding layer would perform the best out of our other models, naive bayes and  logistic regression with cross validation.  We perform sentiment analysis on a dataset containing 50,000 reviews from IMDB, half of which are classified as positive, and the other half being negative. The motivation behind this project is that we want to gain a deeper understanding of how different models perform, so that we can work towards our end goal to predict how trends in the stock market change with relation to the general sentiment of the public, which is a much more complicated topic. We attempted to do that previously, but realized we did not have enough knowledge on sentiment analysis at that point of time.</w:t>
       </w:r>
     </w:p>
     <w:p>
@@ -485,7 +478,7 @@
           <w:szCs w:val="20"/>
           <w:rtl w:val="0"/>
         </w:rPr>
-        <w:t xml:space="preserve">In this project, we used an IMDB dataset containing 50k different movie reviews to carry out binary classification. [5] The data in this dataset is highly polar and contains an equal amount of positive and negative reviews, which could have possibly impacted the performance of our models positively. The data we obtained as mentioned above was not very clean, and had to be preprocessed by us. First of all, we encoded the sentiment column of our data  such that positive labels were labeled 1; negative labels were labeled 0. Then we had to make sure all words were converted to lowercase, and then stem them to bring them to their base form and reduce the inflections and variations of words. This prevented the vocabulary size from getting unnecessarily large. We also noticed that </w:t>
+        <w:t xml:space="preserve">In this project, we used an IMDB dataset containing 50k different movie reviews to carry out binary classification. [5] The data in this dataset is highly polar and contains an equal amount of positive and negative reviews, which could have possibly impacted the performance of our models positively. The data we obtained as mentioned above was not very clean, and had to be preprocessed by us. First of all, we encoded the sentiment column of our data  such that positive labels were labeled 1; negative labels were labeled 0. Then we had to make sure all words were converted to lowercase, and </w:t>
       </w:r>
       <w:r>
         <w:rPr>
@@ -497,15 +490,15 @@
           <wp:anchor allowOverlap="1" behindDoc="0" distB="114300" distT="114300" distL="114300" distR="114300" hidden="0" layoutInCell="1" locked="0" relativeHeight="0" simplePos="0">
             <wp:simplePos x="0" y="0"/>
             <wp:positionH relativeFrom="page">
-              <wp:posOffset>4419600</wp:posOffset>
+              <wp:posOffset>4448175</wp:posOffset>
             </wp:positionH>
             <wp:positionV relativeFrom="page">
-              <wp:posOffset>7810500</wp:posOffset>
+              <wp:posOffset>7334250</wp:posOffset>
             </wp:positionV>
             <wp:extent cx="2566988" cy="1295400"/>
             <wp:effectExtent b="0" l="0" r="0" t="0"/>
             <wp:wrapTopAndBottom distB="114300" distT="114300"/>
-            <wp:docPr descr="Figure 1.0" id="7" name="image6.png"/>
+            <wp:docPr descr="Figure 1.0" id="5" name="image6.png"/>
             <a:graphic>
               <a:graphicData uri="http://schemas.openxmlformats.org/drawingml/2006/picture">
                 <pic:pic>
@@ -541,7 +534,7 @@
           <w:szCs w:val="20"/>
           <w:rtl w:val="0"/>
         </w:rPr>
-        <w:t xml:space="preserve">when people write reviews, they tend to use rather colloquial ways of speaking rather than following the normal rules of language or formal speech. This included unconventional “words” such as “a$$” and other fanciful swear words in addition to some leftover markdown code like “&lt;br&gt;” as shown below. </w:t>
+        <w:t xml:space="preserve">then stem them to bring them to their base form and reduce the inflections and variations of words. This prevented the vocabulary size from getting unnecessarily large. We also noticed that when people write reviews, they tend to use rather colloquial ways of speaking rather than following the normal rules of language or formal speech. This included unconventional “words” such as “a$$” and other fanciful swear words in addition to some leftover markdown code like “&lt;br&gt;” as shown below. </w:t>
       </w:r>
     </w:p>
     <w:p>
@@ -593,14 +586,22 @@
       </w:pPr>
       <w:r>
         <w:rPr>
-          <w:rFonts w:ascii="Alegreya" w:cs="Alegreya" w:eastAsia="Alegreya" w:hAnsi="Alegreya"/>
-          <w:sz w:val="20"/>
-          <w:szCs w:val="20"/>
-        </w:rPr>
+          <w:rtl w:val="0"/>
+        </w:rPr>
+      </w:r>
+      <w:r>
         <w:drawing>
-          <wp:inline distB="114300" distT="114300" distL="114300" distR="114300">
+          <wp:anchor allowOverlap="1" behindDoc="0" distB="114300" distT="114300" distL="114300" distR="114300" hidden="0" layoutInCell="1" locked="0" relativeHeight="0" simplePos="0">
+            <wp:simplePos x="0" y="0"/>
+            <wp:positionH relativeFrom="column">
+              <wp:posOffset>476250</wp:posOffset>
+            </wp:positionH>
+            <wp:positionV relativeFrom="paragraph">
+              <wp:posOffset>114300</wp:posOffset>
+            </wp:positionV>
             <wp:extent cx="2433638" cy="1552575"/>
             <wp:effectExtent b="0" l="0" r="0" t="0"/>
+            <wp:wrapTopAndBottom distB="114300" distT="114300"/>
             <wp:docPr descr="figure 1.2" id="4" name="image7.png"/>
             <a:graphic>
               <a:graphicData uri="http://schemas.openxmlformats.org/drawingml/2006/picture">
@@ -627,13 +628,8 @@
                 </pic:pic>
               </a:graphicData>
             </a:graphic>
-          </wp:inline>
+          </wp:anchor>
         </w:drawing>
-      </w:r>
-      <w:r>
-        <w:rPr>
-          <w:rtl w:val="0"/>
-        </w:rPr>
       </w:r>
     </w:p>
     <w:p>
@@ -642,7 +638,7 @@
         <w:ind w:left="720" w:firstLine="0"/>
         <w:jc w:val="both"/>
         <w:rPr>
-          <w:rFonts w:ascii="Times New Roman" w:cs="Times New Roman" w:eastAsia="Times New Roman" w:hAnsi="Times New Roman"/>
+          <w:rFonts w:ascii="Alegreya" w:cs="Alegreya" w:eastAsia="Alegreya" w:hAnsi="Alegreya"/>
           <w:sz w:val="20"/>
           <w:szCs w:val="20"/>
         </w:rPr>
@@ -656,17 +652,6 @@
         </w:rPr>
         <w:t xml:space="preserve">Upon exploring our data even more, we made an analysis on the length of the reviews and obtained a distribution as shown above.. The mean obtained  was approximately 1309 words per review, which seems like a good amount.</w:t>
       </w:r>
-    </w:p>
-    <w:p>
-      <w:pPr>
-        <w:spacing w:line="240" w:lineRule="auto"/>
-        <w:ind w:left="720" w:firstLine="0"/>
-        <w:rPr>
-          <w:rFonts w:ascii="Alegreya" w:cs="Alegreya" w:eastAsia="Alegreya" w:hAnsi="Alegreya"/>
-          <w:sz w:val="20"/>
-          <w:szCs w:val="20"/>
-        </w:rPr>
-      </w:pPr>
       <w:r>
         <w:rPr>
           <w:rtl w:val="0"/>
@@ -816,12 +801,12 @@
           <wp:inline distB="114300" distT="114300" distL="114300" distR="114300">
             <wp:extent cx="2443163" cy="223557"/>
             <wp:effectExtent b="0" l="0" r="0" t="0"/>
-            <wp:docPr id="1" name="image2.png"/>
+            <wp:docPr id="1" name="image3.png"/>
             <a:graphic>
               <a:graphicData uri="http://schemas.openxmlformats.org/drawingml/2006/picture">
                 <pic:pic>
                   <pic:nvPicPr>
-                    <pic:cNvPr id="0" name="image2.png"/>
+                    <pic:cNvPr id="0" name="image3.png"/>
                     <pic:cNvPicPr preferRelativeResize="0"/>
                   </pic:nvPicPr>
                   <pic:blipFill>
@@ -869,7 +854,7 @@
           <w:szCs w:val="20"/>
           <w:rtl w:val="0"/>
         </w:rPr>
-        <w:t xml:space="preserve">As we felt that only accuracy might not be the perfect result measure, we also plotted the roc-curve (which plots the true positive rate against the true negative rate). This model gave us an accuracy of 84.15% and of 84.99% with a 10 fold cross-validation along with an area under the curve of about 0.91. </w:t>
+        <w:t xml:space="preserve">As we felt that only accuracy might not be the perfect result measure, we also plotted the ROC curve (which plots the true positive rate against the true negative rate). This model gave us an accuracy of 84.15% and of 84.99% with a 10 fold cross-validation along with an area under the curve of about 0.91. </w:t>
       </w:r>
     </w:p>
     <w:p>
@@ -1031,7 +1016,7 @@
           <w:szCs w:val="20"/>
           <w:rtl w:val="0"/>
         </w:rPr>
-        <w:t xml:space="preserve"> To build our neural net, we used  Keras, It allowed us to experiment with neural nets rather easily as we did not have to implement every single layer by ourselves. We used the Sequential Model API, which essentially groups a linear stack of layers into a Keras model and also provides training and inference features on that model. [6] We first added a Dense layer, and gave it an output shape of 10, used the relu activation function, with the input dimensions of our training data. The reason why we only give the input dimensions in the first layer is because the other layers can then infer the shape automatically. We then added a second Dense layer with an output shape of 1 and used the sigmoid activation function before configuring the learning process with the .compile() method. To prevent overfitting  we added a regularization layer in between with a drop out rate of 20%. This model gave us an accuracy of 89.69%</w:t>
+        <w:t xml:space="preserve"> To build our neural net, we used  Keras, It allowed us to experiment with neural nets rather easily as we did not have to implement every single layer by ourselves. We used the Sequential Model API, which essentially groups a linear stack of layers into a Keras model and also provides training and inference features on that model. [6] We first added a Dense layer, and gave it an output shape of 10, used the relu activation function, with the input dimensions of our training data. The reason why we only give the input dimensions in the first layer is because the other layers can then infer the shape automatically. We then added a second Dense layer with an output shape of 1 and used the sigmoid activation function before configuring the learning process with the .compile() method.To       prevent overfitting we added a regularization      layer in between with a drop out rate of 20%.          This model gave us an accuracy of 89.84% </w:t>
       </w:r>
     </w:p>
     <w:p>
@@ -1135,7 +1120,7 @@
           <w:szCs w:val="20"/>
           <w:rtl w:val="0"/>
         </w:rPr>
-        <w:t xml:space="preserve"> To do this, we build the exact same neural net model as before, but added an embedding layer and a pooling layer before the other layers. We created an embedding matrix such that the row id’s correspond to the one-hots in our Tokenizer’s word_index and the columns correspond to that word’s embedding. This matrix is to be used in the embedding layer. After that, we added a GlobalAveragePoolingID layer which helps to minimize overfitting by reducing the total number of parameters in the model. Then, we trained the model the same way as above. This model gave us a surprisingly low accuracy of 50.54%.</w:t>
+        <w:t xml:space="preserve"> To do this, we build the exact same neural net model as before, but added an embedding layer and a pooling layer before the other layers. We created an embedding matrix such that the row id’s correspond to the one-hots in our Tokenizer’s word_index and the columns correspond to that word’s embedding. This matrix is to be used in the embedding layer. After that, we added a GlobalAveragePoolingID layer which helps to minimize overfitting by reducing the total number of parameters in the model. Then, we trained the model the same way as above. This model gave us a surprisingly low accuracy of 49.46%.</w:t>
       </w:r>
     </w:p>
     <w:p>
@@ -1238,23 +1223,6 @@
         </w:rPr>
         <w:t xml:space="preserve">RESULTS</w:t>
       </w:r>
-      <w:r>
-        <w:rPr>
-          <w:rtl w:val="0"/>
-        </w:rPr>
-      </w:r>
-    </w:p>
-    <w:p>
-      <w:pPr>
-        <w:spacing w:line="240" w:lineRule="auto"/>
-        <w:ind w:left="720" w:firstLine="0"/>
-        <w:rPr>
-          <w:rFonts w:ascii="Times New Roman" w:cs="Times New Roman" w:eastAsia="Times New Roman" w:hAnsi="Times New Roman"/>
-          <w:color w:val="666666"/>
-          <w:sz w:val="20"/>
-          <w:szCs w:val="20"/>
-        </w:rPr>
-      </w:pPr>
       <w:r>
         <w:rPr>
           <w:rtl w:val="0"/>
@@ -1765,7 +1733,7 @@
                 <w:szCs w:val="16"/>
                 <w:rtl w:val="0"/>
               </w:rPr>
-              <w:t xml:space="preserve">88.15%</w:t>
+              <w:t xml:space="preserve">88.20%</w:t>
             </w:r>
           </w:p>
           <w:p>
@@ -1963,7 +1931,7 @@
                 <w:szCs w:val="16"/>
                 <w:rtl w:val="0"/>
               </w:rPr>
-              <w:t xml:space="preserve">89.69%</w:t>
+              <w:t xml:space="preserve">89.84%</w:t>
             </w:r>
           </w:p>
           <w:p>
@@ -1995,7 +1963,7 @@
                 <w:szCs w:val="16"/>
                 <w:rtl w:val="0"/>
               </w:rPr>
-              <w:t xml:space="preserve">50.54%  with embedding</w:t>
+              <w:t xml:space="preserve">49.46%  with embedding</w:t>
             </w:r>
           </w:p>
         </w:tc>
@@ -2071,7 +2039,7 @@
                 <w:szCs w:val="16"/>
                 <w:rtl w:val="0"/>
               </w:rPr>
-              <w:t xml:space="preserve">1,6:  49.35%</w:t>
+              <w:t xml:space="preserve">1,4:  49.35%</w:t>
             </w:r>
           </w:p>
           <w:p>
@@ -2103,7 +2071,7 @@
                 <w:szCs w:val="16"/>
                 <w:rtl w:val="0"/>
               </w:rPr>
-              <w:t xml:space="preserve">2-5,7-10: 50.65%</w:t>
+              <w:t xml:space="preserve">2,3,5-10: 50.65%</w:t>
             </w:r>
           </w:p>
         </w:tc>
@@ -2435,12 +2403,12 @@
             <wp:extent cx="2224088" cy="1600200"/>
             <wp:effectExtent b="0" l="0" r="0" t="0"/>
             <wp:wrapTopAndBottom distB="114300" distT="114300"/>
-            <wp:docPr id="3" name="image3.png"/>
+            <wp:docPr id="3" name="image2.png"/>
             <a:graphic>
               <a:graphicData uri="http://schemas.openxmlformats.org/drawingml/2006/picture">
                 <pic:pic>
                   <pic:nvPicPr>
-                    <pic:cNvPr id="0" name="image3.png"/>
+                    <pic:cNvPr id="0" name="image2.png"/>
                     <pic:cNvPicPr preferRelativeResize="0"/>
                   </pic:nvPicPr>
                   <pic:blipFill>
@@ -2473,6 +2441,18 @@
         </w:rPr>
         <w:t xml:space="preserve">and 0.94 respectively: </w:t>
       </w:r>
+    </w:p>
+    <w:p>
+      <w:pPr>
+        <w:spacing w:line="240" w:lineRule="auto"/>
+        <w:ind w:left="720" w:firstLine="0"/>
+        <w:jc w:val="both"/>
+        <w:rPr>
+          <w:rFonts w:ascii="Times New Roman" w:cs="Times New Roman" w:eastAsia="Times New Roman" w:hAnsi="Times New Roman"/>
+          <w:sz w:val="20"/>
+          <w:szCs w:val="20"/>
+        </w:rPr>
+      </w:pPr>
       <w:r>
         <w:rPr>
           <w:rFonts w:ascii="Times New Roman" w:cs="Times New Roman" w:eastAsia="Times New Roman" w:hAnsi="Times New Roman"/>
@@ -3337,7 +3317,7 @@
           <w:szCs w:val="20"/>
           <w:rtl w:val="0"/>
         </w:rPr>
-        <w:t xml:space="preserve"> As expected, our neural net model had the best performance out of all the models. However, we expected a larger jump than just 1% from logistic regression. We initially trained our model for 10 epochs, but noticed it was being severely overfitted. After some tuning, we then proceeded to train it for 3 epochs,  and decided to use a batch size of 50. That seemed to be  the optimal batch size before the model started to degrade, which also seemed like a reasonable amount considering how large our dataset was. This landed us  with an accuracy of 89.69%. Our results were rather unusual, as it performed the best at the very first epoch, even after implementing a drop out rate of 20%.</w:t>
+        <w:t xml:space="preserve"> As expected, our neural net model had the best performance out of all the models. However, we expected a larger jump than just 1% from logistic regression. We initially trained our model for 10 epochs, but noticed it was being severely overfitted. After some tuning, we then proceeded to train it for 3 epochs,  and decided to use a batch size of 50. That seemed to be  the optimal batch size before the model started to degrade, which also seemed like a reasonable amount considering how large our dataset was. This landed us  with an accuracy of 89.84%. Our results were rather unusual, as it performed the best at the very first epoch, even after implementing a drop out rate of 20%.</w:t>
       </w:r>
     </w:p>
     <w:p>
@@ -3346,23 +3326,6 @@
         <w:ind w:left="720" w:firstLine="0"/>
         <w:rPr>
           <w:rFonts w:ascii="Alegreya" w:cs="Alegreya" w:eastAsia="Alegreya" w:hAnsi="Alegreya"/>
-          <w:sz w:val="20"/>
-          <w:szCs w:val="20"/>
-        </w:rPr>
-      </w:pPr>
-      <w:r>
-        <w:rPr>
-          <w:rtl w:val="0"/>
-        </w:rPr>
-      </w:r>
-    </w:p>
-    <w:p>
-      <w:pPr>
-        <w:spacing w:line="240" w:lineRule="auto"/>
-        <w:ind w:left="720" w:firstLine="0"/>
-        <w:jc w:val="both"/>
-        <w:rPr>
-          <w:rFonts w:ascii="Times New Roman" w:cs="Times New Roman" w:eastAsia="Times New Roman" w:hAnsi="Times New Roman"/>
           <w:sz w:val="20"/>
           <w:szCs w:val="20"/>
         </w:rPr>
@@ -3377,15 +3340,15 @@
           <wp:anchor allowOverlap="1" behindDoc="0" distB="114300" distT="114300" distL="114300" distR="114300" hidden="0" layoutInCell="1" locked="0" relativeHeight="0" simplePos="0">
             <wp:simplePos x="0" y="0"/>
             <wp:positionH relativeFrom="column">
-              <wp:posOffset>290513</wp:posOffset>
+              <wp:posOffset>284315</wp:posOffset>
             </wp:positionH>
             <wp:positionV relativeFrom="paragraph">
-              <wp:posOffset>152400</wp:posOffset>
+              <wp:posOffset>238125</wp:posOffset>
             </wp:positionV>
             <wp:extent cx="2628900" cy="1919288"/>
             <wp:effectExtent b="0" l="0" r="0" t="0"/>
             <wp:wrapTopAndBottom distB="114300" distT="114300"/>
-            <wp:docPr id="6" name="image4.png"/>
+            <wp:docPr id="7" name="image4.png"/>
             <a:graphic>
               <a:graphicData uri="http://schemas.openxmlformats.org/drawingml/2006/picture">
                 <pic:pic>
@@ -3452,7 +3415,7 @@
     <w:p>
       <w:pPr>
         <w:spacing w:line="240" w:lineRule="auto"/>
-        <w:ind w:left="720" w:firstLine="0"/>
+        <w:ind w:left="0" w:firstLine="0"/>
         <w:jc w:val="both"/>
         <w:rPr>
           <w:rFonts w:ascii="Times New Roman" w:cs="Times New Roman" w:eastAsia="Times New Roman" w:hAnsi="Times New Roman"/>
@@ -3460,49 +3423,6 @@
           <w:szCs w:val="20"/>
         </w:rPr>
       </w:pPr>
-      <w:r>
-        <w:rPr>
-          <w:rtl w:val="0"/>
-        </w:rPr>
-      </w:r>
-    </w:p>
-    <w:p>
-      <w:pPr>
-        <w:spacing w:line="240" w:lineRule="auto"/>
-        <w:ind w:left="720" w:firstLine="0"/>
-        <w:jc w:val="both"/>
-        <w:rPr>
-          <w:rFonts w:ascii="Times New Roman" w:cs="Times New Roman" w:eastAsia="Times New Roman" w:hAnsi="Times New Roman"/>
-          <w:sz w:val="20"/>
-          <w:szCs w:val="20"/>
-        </w:rPr>
-      </w:pPr>
-      <w:r>
-        <w:rPr>
-          <w:rtl w:val="0"/>
-        </w:rPr>
-      </w:r>
-    </w:p>
-    <w:p>
-      <w:pPr>
-        <w:spacing w:line="240" w:lineRule="auto"/>
-        <w:ind w:left="720" w:firstLine="0"/>
-        <w:jc w:val="both"/>
-        <w:rPr>
-          <w:rFonts w:ascii="Times New Roman" w:cs="Times New Roman" w:eastAsia="Times New Roman" w:hAnsi="Times New Roman"/>
-          <w:sz w:val="20"/>
-          <w:szCs w:val="20"/>
-        </w:rPr>
-      </w:pPr>
-      <w:r>
-        <w:rPr>
-          <w:rFonts w:ascii="Times New Roman" w:cs="Times New Roman" w:eastAsia="Times New Roman" w:hAnsi="Times New Roman"/>
-          <w:sz w:val="20"/>
-          <w:szCs w:val="20"/>
-          <w:rtl w:val="0"/>
-        </w:rPr>
-        <w:t xml:space="preserve">We thought we could improve this model by adding an embedding layer, but the results were </w:t>
-      </w:r>
       <w:r>
         <w:rPr>
           <w:rFonts w:ascii="Times New Roman" w:cs="Times New Roman" w:eastAsia="Times New Roman" w:hAnsi="Times New Roman"/>
@@ -3513,7 +3433,7 @@
           <wp:anchor allowOverlap="1" behindDoc="0" distB="114300" distT="114300" distL="114300" distR="114300" hidden="0" layoutInCell="1" locked="0" relativeHeight="0" simplePos="0">
             <wp:simplePos x="0" y="0"/>
             <wp:positionH relativeFrom="page">
-              <wp:posOffset>1055840</wp:posOffset>
+              <wp:posOffset>1057275</wp:posOffset>
             </wp:positionH>
             <wp:positionV relativeFrom="page">
               <wp:posOffset>914400</wp:posOffset>
@@ -3521,7 +3441,7 @@
             <wp:extent cx="2486025" cy="1800225"/>
             <wp:effectExtent b="0" l="0" r="0" t="0"/>
             <wp:wrapTopAndBottom distB="114300" distT="114300"/>
-            <wp:docPr id="5" name="image5.png"/>
+            <wp:docPr id="6" name="image5.png"/>
             <a:graphic>
               <a:graphicData uri="http://schemas.openxmlformats.org/drawingml/2006/picture">
                 <pic:pic>
@@ -3552,12 +3472,29 @@
       </w:r>
       <w:r>
         <w:rPr>
-          <w:rFonts w:ascii="Times New Roman" w:cs="Times New Roman" w:eastAsia="Times New Roman" w:hAnsi="Times New Roman"/>
-          <w:sz w:val="20"/>
-          <w:szCs w:val="20"/>
-          <w:rtl w:val="0"/>
-        </w:rPr>
-        <w:t xml:space="preserve">quite uncanny as we ended up with an accuracy of 50.54%. It took approximately 3 hours to run 10 epochs, and the accuracy and loss values just kept  fluctuating between 2 different values for every epoch. This pattern caused us to assume increasing the number of epochs will not improve this model any further, and it was difficult to test because it took so long to run. We think this could possibly be due to an issue with our word embedding, even though our embedding model seemed rather accurate based on the results above. A dataset of 50k reviews may seem very large to our unprofessional eyes, but it could still be possible that it was not large enough to prevent overfitting.</w:t>
+          <w:rtl w:val="0"/>
+        </w:rPr>
+      </w:r>
+    </w:p>
+    <w:p>
+      <w:pPr>
+        <w:spacing w:line="240" w:lineRule="auto"/>
+        <w:ind w:left="720" w:firstLine="0"/>
+        <w:jc w:val="both"/>
+        <w:rPr>
+          <w:rFonts w:ascii="Times New Roman" w:cs="Times New Roman" w:eastAsia="Times New Roman" w:hAnsi="Times New Roman"/>
+          <w:sz w:val="20"/>
+          <w:szCs w:val="20"/>
+        </w:rPr>
+      </w:pPr>
+      <w:r>
+        <w:rPr>
+          <w:rFonts w:ascii="Times New Roman" w:cs="Times New Roman" w:eastAsia="Times New Roman" w:hAnsi="Times New Roman"/>
+          <w:sz w:val="20"/>
+          <w:szCs w:val="20"/>
+          <w:rtl w:val="0"/>
+        </w:rPr>
+        <w:t xml:space="preserve">We thought we could improve this model by adding an embedding layer, but the results were quite uncanny as we ended up with an accuracy of 49.46%. It took approximately 3 hours to run 10 epochs, and the accuracy and loss values just kept  fluctuating between 2 different values for every epoch. This pattern caused us to assume increasing the number of epochs will not improve this model any further, and it was difficult to test because it took so long to run. We think this could possibly be due to an issue with our word embedding, even though our embedding model seemed rather accurate based on the results above. A dataset of 50k reviews may seem very large to our unprofessional eyes, but it could still be possible that it was not large enough to prevent overfitting.</w:t>
       </w:r>
     </w:p>
     <w:p>
@@ -3630,23 +3567,6 @@
     </w:p>
     <w:p>
       <w:pPr>
-        <w:spacing w:line="240" w:lineRule="auto"/>
-        <w:ind w:left="720" w:firstLine="0"/>
-        <w:rPr>
-          <w:rFonts w:ascii="Alegreya" w:cs="Alegreya" w:eastAsia="Alegreya" w:hAnsi="Alegreya"/>
-          <w:b w:val="1"/>
-          <w:sz w:val="20"/>
-          <w:szCs w:val="20"/>
-        </w:rPr>
-      </w:pPr>
-      <w:r>
-        <w:rPr>
-          <w:rtl w:val="0"/>
-        </w:rPr>
-      </w:r>
-    </w:p>
-    <w:p>
-      <w:pPr>
         <w:numPr>
           <w:ilvl w:val="0"/>
           <w:numId w:val="4"/>
@@ -3693,7 +3613,7 @@
           <w:szCs w:val="20"/>
           <w:rtl w:val="0"/>
         </w:rPr>
-        <w:t xml:space="preserve">When we initially began the project, we expected the Neural Net and SVM combined with word embeddings to be the best performing model, however the addition of word embeddings to our Neural Net model significantly decreased the accuracy thus delivering results quite different from our expectation. Moreover, our simple classifier performed way better than our expectations which could be attributed to the fact that movie reviews in our dataset were highly polar and equally distributed as positive and negative. This combination of expected and unexpected results gave the opportunity to experiment with our models in terms of parameter tuning and other measures providing us deeper insight into the working of every classifier and setting us on the path of working on more complex projects in the future. </w:t>
+        <w:t xml:space="preserve">When we initially began the project, we expected the Neural Net and SVM combined with word embeddings to be the best performing model, however the addition of word embeddings to our Neural Net model significantly decreased the accuracy thus delivering results quite different from our expectation. Moreover, our simple classifiers performed way better than our expectations which could be attributed to the fact that movie reviews in our dataset were highly polar and equally distributed as positive and negative. This combination of expected and unexpected results gave the opportunity to experiment with our models in terms of parameter tuning and other measures providing us deeper insight into the working of every classifier and setting us on the path of working on more complex projects in the future. </w:t>
       </w:r>
     </w:p>
     <w:p>
@@ -4148,7 +4068,7 @@
     <w:sectPr>
       <w:type w:val="continuous"/>
       <w:pgSz w:h="16834" w:w="11909"/>
-      <w:pgMar w:bottom="1440" w:top="1440" w:left="990" w:right="1020" w:header="720" w:footer="720"/>
+      <w:pgMar w:bottom="1656.9685039370097" w:top="1440" w:left="990" w:right="1020" w:header="720" w:footer="720"/>
       <w:cols w:equalWidth="0" w:num="2">
         <w:col w:space="720" w:w="4587.74"/>
         <w:col w:space="0" w:w="4587.74"/>

</xml_diff>